<commit_message>
Fragen für SE, Softwarelebenszyklus hinzugefügt
</commit_message>
<xml_diff>
--- a/Sebastian/SoftwareEngineering/Aufgaben/1_SoftwareEngineering_ProzessModelle.docx
+++ b/Sebastian/SoftwareEngineering/Aufgaben/1_SoftwareEngineering_ProzessModelle.docx
@@ -24,36 +24,274 @@
           <w:szCs w:val="24"/>
         </w:rPr>
       </w:pPr>
+      <w:r>
+        <w:rPr>
+          <w:sz w:val="24"/>
+          <w:szCs w:val="24"/>
+        </w:rPr>
+        <w:t>Bringe diese Schritte des Softwarelebenszyklus in die richtige Reihenfolge</w:t>
+      </w:r>
+      <w:r>
+        <w:rPr>
+          <w:sz w:val="24"/>
+          <w:szCs w:val="24"/>
+        </w:rPr>
+        <w:t>:</w:t>
+      </w:r>
+    </w:p>
+    <w:p>
+      <w:pPr>
+        <w:pStyle w:val="Listenabsatz"/>
+        <w:numPr>
+          <w:ilvl w:val="0"/>
+          <w:numId w:val="14"/>
+        </w:numPr>
+        <w:spacing w:line="254" w:lineRule="auto"/>
+        <w:rPr>
+          <w:sz w:val="24"/>
+          <w:szCs w:val="24"/>
+        </w:rPr>
+      </w:pPr>
+      <w:r>
+        <w:rPr>
+          <w:sz w:val="24"/>
+          <w:szCs w:val="24"/>
+        </w:rPr>
+        <w:t>Test</w:t>
+      </w:r>
+    </w:p>
+    <w:p>
+      <w:pPr>
+        <w:pStyle w:val="Listenabsatz"/>
+        <w:numPr>
+          <w:ilvl w:val="0"/>
+          <w:numId w:val="14"/>
+        </w:numPr>
+        <w:spacing w:line="254" w:lineRule="auto"/>
+        <w:rPr>
+          <w:sz w:val="24"/>
+          <w:szCs w:val="24"/>
+        </w:rPr>
+      </w:pPr>
+      <w:r>
+        <w:rPr>
+          <w:sz w:val="24"/>
+          <w:szCs w:val="24"/>
+        </w:rPr>
+        <w:t>Problemformulierung</w:t>
+      </w:r>
+    </w:p>
+    <w:p>
+      <w:pPr>
+        <w:pStyle w:val="Listenabsatz"/>
+        <w:numPr>
+          <w:ilvl w:val="0"/>
+          <w:numId w:val="14"/>
+        </w:numPr>
+        <w:spacing w:line="254" w:lineRule="auto"/>
+        <w:rPr>
+          <w:sz w:val="24"/>
+          <w:szCs w:val="24"/>
+        </w:rPr>
+      </w:pPr>
+      <w:r>
+        <w:rPr>
+          <w:sz w:val="24"/>
+          <w:szCs w:val="24"/>
+        </w:rPr>
+        <w:t>Integration, Integrationstest</w:t>
+      </w:r>
+    </w:p>
+    <w:p>
+      <w:pPr>
+        <w:pStyle w:val="Listenabsatz"/>
+        <w:numPr>
+          <w:ilvl w:val="0"/>
+          <w:numId w:val="14"/>
+        </w:numPr>
+        <w:spacing w:line="254" w:lineRule="auto"/>
+        <w:rPr>
+          <w:sz w:val="24"/>
+          <w:szCs w:val="24"/>
+        </w:rPr>
+      </w:pPr>
+      <w:r>
+        <w:rPr>
+          <w:sz w:val="24"/>
+          <w:szCs w:val="24"/>
+        </w:rPr>
+        <w:t>Analyse</w:t>
+      </w:r>
+    </w:p>
+    <w:p>
+      <w:pPr>
+        <w:pStyle w:val="Listenabsatz"/>
+        <w:numPr>
+          <w:ilvl w:val="0"/>
+          <w:numId w:val="14"/>
+        </w:numPr>
+        <w:spacing w:line="254" w:lineRule="auto"/>
+        <w:rPr>
+          <w:sz w:val="24"/>
+          <w:szCs w:val="24"/>
+        </w:rPr>
+      </w:pPr>
+      <w:r>
+        <w:rPr>
+          <w:sz w:val="24"/>
+          <w:szCs w:val="24"/>
+        </w:rPr>
+        <w:t>Installation, Abnahme, Einführung</w:t>
+      </w:r>
+    </w:p>
+    <w:p>
+      <w:pPr>
+        <w:pStyle w:val="Listenabsatz"/>
+        <w:numPr>
+          <w:ilvl w:val="0"/>
+          <w:numId w:val="14"/>
+        </w:numPr>
+        <w:spacing w:line="254" w:lineRule="auto"/>
+        <w:rPr>
+          <w:sz w:val="24"/>
+          <w:szCs w:val="24"/>
+        </w:rPr>
+      </w:pPr>
+      <w:r>
+        <w:rPr>
+          <w:sz w:val="24"/>
+          <w:szCs w:val="24"/>
+        </w:rPr>
+        <w:t>Betrieb, Evolution</w:t>
+      </w:r>
+    </w:p>
+    <w:p>
+      <w:pPr>
+        <w:pStyle w:val="Listenabsatz"/>
+        <w:numPr>
+          <w:ilvl w:val="0"/>
+          <w:numId w:val="14"/>
+        </w:numPr>
+        <w:spacing w:line="254" w:lineRule="auto"/>
+        <w:rPr>
+          <w:sz w:val="24"/>
+          <w:szCs w:val="24"/>
+        </w:rPr>
+      </w:pPr>
+      <w:r>
+        <w:rPr>
+          <w:sz w:val="24"/>
+          <w:szCs w:val="24"/>
+        </w:rPr>
+        <w:t>Geschäfts(</w:t>
+      </w:r>
+      <w:proofErr w:type="spellStart"/>
+      <w:r>
+        <w:rPr>
+          <w:sz w:val="24"/>
+          <w:szCs w:val="24"/>
+        </w:rPr>
+        <w:t>prozess</w:t>
+      </w:r>
+      <w:proofErr w:type="spellEnd"/>
+      <w:r>
+        <w:rPr>
+          <w:sz w:val="24"/>
+          <w:szCs w:val="24"/>
+        </w:rPr>
+        <w:t>)</w:t>
+      </w:r>
+      <w:proofErr w:type="spellStart"/>
+      <w:r>
+        <w:rPr>
+          <w:sz w:val="24"/>
+          <w:szCs w:val="24"/>
+        </w:rPr>
+        <w:t>modellierung</w:t>
+      </w:r>
+      <w:proofErr w:type="spellEnd"/>
+    </w:p>
+    <w:p>
+      <w:pPr>
+        <w:pStyle w:val="Listenabsatz"/>
+        <w:numPr>
+          <w:ilvl w:val="0"/>
+          <w:numId w:val="14"/>
+        </w:numPr>
+        <w:spacing w:line="254" w:lineRule="auto"/>
+        <w:rPr>
+          <w:sz w:val="24"/>
+          <w:szCs w:val="24"/>
+        </w:rPr>
+      </w:pPr>
+      <w:r>
+        <w:rPr>
+          <w:sz w:val="24"/>
+          <w:szCs w:val="24"/>
+        </w:rPr>
+        <w:t>Entwurf</w:t>
+      </w:r>
+    </w:p>
+    <w:p>
+      <w:pPr>
+        <w:pStyle w:val="Listenabsatz"/>
+        <w:numPr>
+          <w:ilvl w:val="0"/>
+          <w:numId w:val="14"/>
+        </w:numPr>
+        <w:spacing w:line="254" w:lineRule="auto"/>
+        <w:rPr>
+          <w:sz w:val="24"/>
+          <w:szCs w:val="24"/>
+        </w:rPr>
+      </w:pPr>
+      <w:r>
+        <w:rPr>
+          <w:sz w:val="24"/>
+          <w:szCs w:val="24"/>
+        </w:rPr>
+        <w:t>Implementierung</w:t>
+      </w:r>
+    </w:p>
+    <w:p>
+      <w:pPr>
+        <w:pStyle w:val="Listenabsatz"/>
+        <w:numPr>
+          <w:ilvl w:val="0"/>
+          <w:numId w:val="14"/>
+        </w:numPr>
+        <w:spacing w:line="254" w:lineRule="auto"/>
+        <w:rPr>
+          <w:sz w:val="24"/>
+          <w:szCs w:val="24"/>
+        </w:rPr>
+      </w:pPr>
+      <w:r>
+        <w:rPr>
+          <w:sz w:val="24"/>
+          <w:szCs w:val="24"/>
+        </w:rPr>
+        <w:t>Konzeption, Machbarkeitsstudie</w:t>
+      </w:r>
+    </w:p>
+    <w:p>
+      <w:pPr>
+        <w:pStyle w:val="Listenabsatz"/>
+        <w:spacing w:line="254" w:lineRule="auto"/>
+        <w:ind w:left="1080"/>
+        <w:rPr>
+          <w:sz w:val="24"/>
+          <w:szCs w:val="24"/>
+        </w:rPr>
+      </w:pPr>
       <w:bookmarkStart w:id="0" w:name="_GoBack"/>
-      <w:r>
-        <w:rPr>
-          <w:sz w:val="24"/>
-          <w:szCs w:val="24"/>
-        </w:rPr>
-        <w:t>Das ist die erste Frage</w:t>
-      </w:r>
+      <w:bookmarkEnd w:id="0"/>
     </w:p>
     <w:p>
       <w:pPr>
         <w:pStyle w:val="Listenabsatz"/>
-        <w:rPr>
-          <w:sz w:val="24"/>
-          <w:szCs w:val="24"/>
-        </w:rPr>
-      </w:pPr>
-    </w:p>
-    <w:p>
-      <w:pPr>
-        <w:pStyle w:val="Listenabsatz"/>
-        <w:rPr>
-          <w:sz w:val="24"/>
-          <w:szCs w:val="24"/>
-        </w:rPr>
-      </w:pPr>
-    </w:p>
-    <w:p>
-      <w:pPr>
-        <w:pStyle w:val="Listenabsatz"/>
+        <w:spacing w:line="254" w:lineRule="auto"/>
+        <w:ind w:left="1080"/>
         <w:rPr>
           <w:sz w:val="24"/>
           <w:szCs w:val="24"/>
@@ -78,18 +316,201 @@
           <w:sz w:val="24"/>
           <w:szCs w:val="24"/>
         </w:rPr>
-        <w:t>Das ist die zweite Frage…</w:t>
+        <w:t>Was ist der Unterschied zwischen Validierung und Verifikation?</w:t>
       </w:r>
     </w:p>
     <w:p>
       <w:pPr>
-        <w:rPr>
-          <w:sz w:val="24"/>
-          <w:szCs w:val="24"/>
-        </w:rPr>
-      </w:pPr>
-    </w:p>
-    <w:bookmarkEnd w:id="0"/>
+        <w:spacing w:line="254" w:lineRule="auto"/>
+        <w:rPr>
+          <w:sz w:val="24"/>
+          <w:szCs w:val="24"/>
+        </w:rPr>
+      </w:pPr>
+    </w:p>
+    <w:p>
+      <w:pPr>
+        <w:spacing w:line="254" w:lineRule="auto"/>
+        <w:rPr>
+          <w:sz w:val="24"/>
+          <w:szCs w:val="24"/>
+        </w:rPr>
+      </w:pPr>
+    </w:p>
+    <w:p>
+      <w:pPr>
+        <w:spacing w:line="254" w:lineRule="auto"/>
+        <w:rPr>
+          <w:sz w:val="24"/>
+          <w:szCs w:val="24"/>
+        </w:rPr>
+      </w:pPr>
+    </w:p>
+    <w:p>
+      <w:pPr>
+        <w:pStyle w:val="Listenabsatz"/>
+        <w:numPr>
+          <w:ilvl w:val="0"/>
+          <w:numId w:val="13"/>
+        </w:numPr>
+        <w:spacing w:line="254" w:lineRule="auto"/>
+        <w:rPr>
+          <w:sz w:val="24"/>
+          <w:szCs w:val="24"/>
+        </w:rPr>
+      </w:pPr>
+      <w:r>
+        <w:rPr>
+          <w:sz w:val="24"/>
+          <w:szCs w:val="24"/>
+        </w:rPr>
+        <w:t>In welchem Schritt des Softwarelebenszyklus finden Validierung und Verifikation statt?</w:t>
+      </w:r>
+    </w:p>
+    <w:p>
+      <w:pPr>
+        <w:spacing w:line="254" w:lineRule="auto"/>
+        <w:rPr>
+          <w:sz w:val="24"/>
+          <w:szCs w:val="24"/>
+        </w:rPr>
+      </w:pPr>
+    </w:p>
+    <w:p>
+      <w:pPr>
+        <w:spacing w:line="254" w:lineRule="auto"/>
+        <w:rPr>
+          <w:sz w:val="24"/>
+          <w:szCs w:val="24"/>
+        </w:rPr>
+      </w:pPr>
+    </w:p>
+    <w:p>
+      <w:pPr>
+        <w:spacing w:line="254" w:lineRule="auto"/>
+        <w:rPr>
+          <w:sz w:val="24"/>
+          <w:szCs w:val="24"/>
+        </w:rPr>
+      </w:pPr>
+    </w:p>
+    <w:p>
+      <w:pPr>
+        <w:pStyle w:val="Listenabsatz"/>
+        <w:numPr>
+          <w:ilvl w:val="0"/>
+          <w:numId w:val="13"/>
+        </w:numPr>
+        <w:spacing w:line="254" w:lineRule="auto"/>
+        <w:rPr>
+          <w:sz w:val="24"/>
+          <w:szCs w:val="24"/>
+        </w:rPr>
+      </w:pPr>
+      <w:r>
+        <w:rPr>
+          <w:sz w:val="24"/>
+          <w:szCs w:val="24"/>
+        </w:rPr>
+        <w:t>Du erstellst ein UML-Klassendiagramm für ein Kundenprojekt. In welcher Phase des Softwarelebenszyklus sollte das passieren?</w:t>
+      </w:r>
+    </w:p>
+    <w:p>
+      <w:pPr>
+        <w:spacing w:line="254" w:lineRule="auto"/>
+        <w:rPr>
+          <w:sz w:val="24"/>
+          <w:szCs w:val="24"/>
+        </w:rPr>
+      </w:pPr>
+    </w:p>
+    <w:p>
+      <w:pPr>
+        <w:spacing w:line="254" w:lineRule="auto"/>
+        <w:rPr>
+          <w:sz w:val="24"/>
+          <w:szCs w:val="24"/>
+        </w:rPr>
+      </w:pPr>
+    </w:p>
+    <w:p>
+      <w:pPr>
+        <w:spacing w:line="254" w:lineRule="auto"/>
+        <w:rPr>
+          <w:sz w:val="24"/>
+          <w:szCs w:val="24"/>
+        </w:rPr>
+      </w:pPr>
+    </w:p>
+    <w:p>
+      <w:pPr>
+        <w:pStyle w:val="Listenabsatz"/>
+        <w:numPr>
+          <w:ilvl w:val="0"/>
+          <w:numId w:val="13"/>
+        </w:numPr>
+        <w:spacing w:line="254" w:lineRule="auto"/>
+        <w:rPr>
+          <w:sz w:val="24"/>
+          <w:szCs w:val="24"/>
+        </w:rPr>
+      </w:pPr>
+      <w:r>
+        <w:rPr>
+          <w:sz w:val="24"/>
+          <w:szCs w:val="24"/>
+        </w:rPr>
+        <w:t>Du arbeitest an einem neuen Kundenprojekt und überlegst, wie viel dieses Projekt kosten wird. In welcher Phase des Softwarelebenszyklus sollte das geschehen?</w:t>
+      </w:r>
+    </w:p>
+    <w:p>
+      <w:pPr>
+        <w:spacing w:line="254" w:lineRule="auto"/>
+        <w:rPr>
+          <w:sz w:val="24"/>
+          <w:szCs w:val="24"/>
+        </w:rPr>
+      </w:pPr>
+    </w:p>
+    <w:p>
+      <w:pPr>
+        <w:spacing w:line="254" w:lineRule="auto"/>
+        <w:rPr>
+          <w:sz w:val="24"/>
+          <w:szCs w:val="24"/>
+        </w:rPr>
+      </w:pPr>
+    </w:p>
+    <w:p>
+      <w:pPr>
+        <w:spacing w:line="254" w:lineRule="auto"/>
+        <w:rPr>
+          <w:sz w:val="24"/>
+          <w:szCs w:val="24"/>
+        </w:rPr>
+      </w:pPr>
+    </w:p>
+    <w:p>
+      <w:pPr>
+        <w:pStyle w:val="Listenabsatz"/>
+        <w:numPr>
+          <w:ilvl w:val="0"/>
+          <w:numId w:val="13"/>
+        </w:numPr>
+        <w:spacing w:line="254" w:lineRule="auto"/>
+        <w:rPr>
+          <w:sz w:val="24"/>
+          <w:szCs w:val="24"/>
+        </w:rPr>
+      </w:pPr>
+      <w:r>
+        <w:rPr>
+          <w:sz w:val="24"/>
+          <w:szCs w:val="24"/>
+        </w:rPr>
+        <w:t>Nenne vier verschiedene Arten von Test, die es beim Softwarelebenszyklus gibt.</w:t>
+      </w:r>
+    </w:p>
     <w:p/>
     <w:sectPr>
       <w:headerReference w:type="default" r:id="rId8"/>
@@ -190,7 +611,7 @@
         <w:sz w:val="20"/>
         <w:szCs w:val="20"/>
       </w:rPr>
-      <w:t>10.04.2019</w:t>
+      <w:t>23.04.2019</w:t>
     </w:r>
     <w:r>
       <w:rPr>
@@ -1397,6 +1818,118 @@
       <w:pPr>
         <w:ind w:left="6480" w:hanging="180"/>
       </w:pPr>
+    </w:lvl>
+  </w:abstractNum>
+  <w:abstractNum w:abstractNumId="12" w15:restartNumberingAfterBreak="0">
+    <w:nsid w:val="7FE53B2D"/>
+    <w:multiLevelType w:val="hybridMultilevel"/>
+    <w:tmpl w:val="978436FC"/>
+    <w:lvl w:ilvl="0" w:tplc="410E22BA">
+      <w:numFmt w:val="bullet"/>
+      <w:lvlText w:val="-"/>
+      <w:lvlJc w:val="left"/>
+      <w:pPr>
+        <w:ind w:left="1080" w:hanging="360"/>
+      </w:pPr>
+      <w:rPr>
+        <w:rFonts w:ascii="Calibri" w:eastAsiaTheme="minorHAnsi" w:hAnsi="Calibri" w:cs="Calibri" w:hint="default"/>
+      </w:rPr>
+    </w:lvl>
+    <w:lvl w:ilvl="1" w:tplc="04070003" w:tentative="1">
+      <w:start w:val="1"/>
+      <w:numFmt w:val="bullet"/>
+      <w:lvlText w:val="o"/>
+      <w:lvlJc w:val="left"/>
+      <w:pPr>
+        <w:ind w:left="1800" w:hanging="360"/>
+      </w:pPr>
+      <w:rPr>
+        <w:rFonts w:ascii="Courier New" w:hAnsi="Courier New" w:cs="Courier New" w:hint="default"/>
+      </w:rPr>
+    </w:lvl>
+    <w:lvl w:ilvl="2" w:tplc="04070005" w:tentative="1">
+      <w:start w:val="1"/>
+      <w:numFmt w:val="bullet"/>
+      <w:lvlText w:val=""/>
+      <w:lvlJc w:val="left"/>
+      <w:pPr>
+        <w:ind w:left="2520" w:hanging="360"/>
+      </w:pPr>
+      <w:rPr>
+        <w:rFonts w:ascii="Wingdings" w:hAnsi="Wingdings" w:hint="default"/>
+      </w:rPr>
+    </w:lvl>
+    <w:lvl w:ilvl="3" w:tplc="04070001" w:tentative="1">
+      <w:start w:val="1"/>
+      <w:numFmt w:val="bullet"/>
+      <w:lvlText w:val=""/>
+      <w:lvlJc w:val="left"/>
+      <w:pPr>
+        <w:ind w:left="3240" w:hanging="360"/>
+      </w:pPr>
+      <w:rPr>
+        <w:rFonts w:ascii="Symbol" w:hAnsi="Symbol" w:hint="default"/>
+      </w:rPr>
+    </w:lvl>
+    <w:lvl w:ilvl="4" w:tplc="04070003" w:tentative="1">
+      <w:start w:val="1"/>
+      <w:numFmt w:val="bullet"/>
+      <w:lvlText w:val="o"/>
+      <w:lvlJc w:val="left"/>
+      <w:pPr>
+        <w:ind w:left="3960" w:hanging="360"/>
+      </w:pPr>
+      <w:rPr>
+        <w:rFonts w:ascii="Courier New" w:hAnsi="Courier New" w:cs="Courier New" w:hint="default"/>
+      </w:rPr>
+    </w:lvl>
+    <w:lvl w:ilvl="5" w:tplc="04070005" w:tentative="1">
+      <w:start w:val="1"/>
+      <w:numFmt w:val="bullet"/>
+      <w:lvlText w:val=""/>
+      <w:lvlJc w:val="left"/>
+      <w:pPr>
+        <w:ind w:left="4680" w:hanging="360"/>
+      </w:pPr>
+      <w:rPr>
+        <w:rFonts w:ascii="Wingdings" w:hAnsi="Wingdings" w:hint="default"/>
+      </w:rPr>
+    </w:lvl>
+    <w:lvl w:ilvl="6" w:tplc="04070001" w:tentative="1">
+      <w:start w:val="1"/>
+      <w:numFmt w:val="bullet"/>
+      <w:lvlText w:val=""/>
+      <w:lvlJc w:val="left"/>
+      <w:pPr>
+        <w:ind w:left="5400" w:hanging="360"/>
+      </w:pPr>
+      <w:rPr>
+        <w:rFonts w:ascii="Symbol" w:hAnsi="Symbol" w:hint="default"/>
+      </w:rPr>
+    </w:lvl>
+    <w:lvl w:ilvl="7" w:tplc="04070003" w:tentative="1">
+      <w:start w:val="1"/>
+      <w:numFmt w:val="bullet"/>
+      <w:lvlText w:val="o"/>
+      <w:lvlJc w:val="left"/>
+      <w:pPr>
+        <w:ind w:left="6120" w:hanging="360"/>
+      </w:pPr>
+      <w:rPr>
+        <w:rFonts w:ascii="Courier New" w:hAnsi="Courier New" w:cs="Courier New" w:hint="default"/>
+      </w:rPr>
+    </w:lvl>
+    <w:lvl w:ilvl="8" w:tplc="04070005" w:tentative="1">
+      <w:start w:val="1"/>
+      <w:numFmt w:val="bullet"/>
+      <w:lvlText w:val=""/>
+      <w:lvlJc w:val="left"/>
+      <w:pPr>
+        <w:ind w:left="6840" w:hanging="360"/>
+      </w:pPr>
+      <w:rPr>
+        <w:rFonts w:ascii="Wingdings" w:hAnsi="Wingdings" w:hint="default"/>
+      </w:rPr>
     </w:lvl>
   </w:abstractNum>
   <w:num w:numId="1">
@@ -1464,6 +1997,9 @@
     <w:lvlOverride w:ilvl="8">
       <w:startOverride w:val="1"/>
     </w:lvlOverride>
+  </w:num>
+  <w:num w:numId="14">
+    <w:abstractNumId w:val="12"/>
   </w:num>
 </w:numbering>
 </file>
@@ -2470,7 +3006,7 @@
 </file>
 
 <file path=customXml/itemProps1.xml><?xml version="1.0" encoding="utf-8"?>
-<ds:datastoreItem xmlns:ds="http://schemas.openxmlformats.org/officeDocument/2006/customXml" ds:itemID="{18BC51EC-18AE-431A-A6CD-75B37A4DCD68}">
+<ds:datastoreItem xmlns:ds="http://schemas.openxmlformats.org/officeDocument/2006/customXml" ds:itemID="{298B96C3-9420-4700-8185-B55DDA6690DC}">
   <ds:schemaRefs>
     <ds:schemaRef ds:uri="http://schemas.openxmlformats.org/officeDocument/2006/bibliography"/>
   </ds:schemaRefs>

</xml_diff>